<commit_message>
prb 2 and 3 done
</commit_message>
<xml_diff>
--- a/HW05/Homework5.docx
+++ b/HW05/Homework5.docx
@@ -37,13 +37,181 @@
     </w:p>
     <w:p>
       <w:r>
-        <w:t>The spectral radius determines the speed of convergence and if it is smaller than 1 it converges very slowly. So the large the spectral radius the faster the convergence.</w:t>
+        <w:t xml:space="preserve">The spectral radius determines the speed of convergence and if it is smaller than 1 it converges very slowly. So the large the spectral radius the faster the convergence. </w:t>
+      </w:r>
+    </w:p>
+    <w:p/>
+    <w:p>
+      <w:r>
+        <w:t xml:space="preserve">(b) (10 points) Perform an experiment to </w:t>
+      </w:r>
+      <w:proofErr w:type="gramStart"/>
+      <w:r>
+        <w:t>determine !</w:t>
+      </w:r>
+      <w:proofErr w:type="gramEnd"/>
+      <w:r>
+        <w:t>opt for SOR. Explain your pro-</w:t>
+      </w:r>
+    </w:p>
+    <w:p>
+      <w:proofErr w:type="spellStart"/>
+      <w:proofErr w:type="gramStart"/>
+      <w:r>
+        <w:t>cedure</w:t>
+      </w:r>
+      <w:proofErr w:type="spellEnd"/>
+      <w:proofErr w:type="gramEnd"/>
+      <w:r>
+        <w:t xml:space="preserve"> and include the results.</w:t>
+      </w:r>
+    </w:p>
+    <w:p>
+      <w:r>
+        <w:t xml:space="preserve">I choose to use the brute force method by continuously looping until the difference in my perceived optimal values for </w:t>
+      </w:r>
+      <w:r>
+        <w:rPr>
+          <w:i/>
+        </w:rPr>
+        <w:t xml:space="preserve">w </w:t>
+      </w:r>
+      <w:r>
+        <w:t>is less than the tolerance I set, in this case 1E-6.</w:t>
+      </w:r>
+    </w:p>
+    <w:p>
+      <w:r>
+        <w:t xml:space="preserve">I define my optimal </w:t>
+      </w:r>
+      <w:r>
+        <w:rPr>
+          <w:i/>
+        </w:rPr>
+        <w:t xml:space="preserve">w </w:t>
+      </w:r>
+      <w:r>
+        <w:t xml:space="preserve">by creating two lists that append values as I move throughout all the possible values of </w:t>
+      </w:r>
+      <w:r>
+        <w:rPr>
+          <w:i/>
+        </w:rPr>
+        <w:t>w</w:t>
+      </w:r>
+      <w:r>
+        <w:t xml:space="preserve"> (0 to 2). The first list is comprised by the amount of iterations while the </w:t>
+      </w:r>
+      <w:r>
+        <w:t>second</w:t>
+      </w:r>
+      <w:r>
+        <w:t xml:space="preserve"> is a list of the current </w:t>
+      </w:r>
+      <w:r>
+        <w:rPr>
+          <w:i/>
+        </w:rPr>
+        <w:t>w</w:t>
+      </w:r>
+      <w:r>
+        <w:rPr>
+          <w:i/>
+        </w:rPr>
+        <w:t>;</w:t>
+      </w:r>
+      <w:r>
+        <w:t xml:space="preserve"> these list of course end up being the same size. By finding the min of the iteration list and using that index for the </w:t>
+      </w:r>
+      <w:r>
+        <w:rPr>
+          <w:i/>
+        </w:rPr>
+        <w:t>w</w:t>
+      </w:r>
+      <w:r>
+        <w:t xml:space="preserve"> list I can determine the</w:t>
+      </w:r>
+      <w:r>
+        <w:t xml:space="preserve"> </w:t>
+      </w:r>
+      <w:r>
+        <w:t>perceived</w:t>
+      </w:r>
+      <w:r>
+        <w:t xml:space="preserve"> optimal value. However to keep the loop going</w:t>
+      </w:r>
+      <w:r>
+        <w:t xml:space="preserve"> for better precision</w:t>
+      </w:r>
+      <w:r>
+        <w:t xml:space="preserve"> I reset my bounds of possible </w:t>
+      </w:r>
+      <w:r>
+        <w:rPr>
+          <w:i/>
+        </w:rPr>
+        <w:t xml:space="preserve">w </w:t>
+      </w:r>
+      <w:r>
+        <w:t xml:space="preserve">by using the two indexed values around my “best” </w:t>
+      </w:r>
+      <w:proofErr w:type="spellStart"/>
+      <w:r>
+        <w:rPr>
+          <w:i/>
+        </w:rPr>
+        <w:t>w</w:t>
+      </w:r>
+      <w:r>
+        <w:t xml:space="preserve"> as</w:t>
+      </w:r>
+      <w:proofErr w:type="spellEnd"/>
+      <w:r>
+        <w:t xml:space="preserve"> the new range.</w:t>
+      </w:r>
+      <w:r>
+        <w:t xml:space="preserve"> To break out of the loop I compare the relative difference of the “best” </w:t>
+      </w:r>
+      <w:r>
+        <w:rPr>
+          <w:i/>
+        </w:rPr>
+        <w:t>w</w:t>
+      </w:r>
+      <w:r>
+        <w:t xml:space="preserve"> and the </w:t>
+      </w:r>
+      <w:r>
+        <w:t>previous “best”</w:t>
+      </w:r>
+      <w:r>
+        <w:t xml:space="preserve"> </w:t>
+      </w:r>
+      <w:r>
+        <w:rPr>
+          <w:i/>
+        </w:rPr>
+        <w:t>w</w:t>
+      </w:r>
+    </w:p>
+    <w:p>
+      <w:proofErr w:type="spellStart"/>
+      <w:r>
+        <w:rPr>
+          <w:i/>
+        </w:rPr>
+        <w:t>Wopt</w:t>
+      </w:r>
+      <w:proofErr w:type="spellEnd"/>
+      <w:r>
+        <w:t xml:space="preserve"> = </w:t>
+      </w:r>
+      <w:r>
+        <w:t>1.17331963004</w:t>
       </w:r>
       <w:bookmarkStart w:id="0" w:name="_GoBack"/>
       <w:bookmarkEnd w:id="0"/>
-      <w:r>
-        <w:t xml:space="preserve"> </w:t>
-      </w:r>
     </w:p>
     <w:sectPr>
       <w:pgSz w:w="12240" w:h="15840"/>

</xml_diff>